<commit_message>
Splash, Credits, Main Menu, Level One scenes
Scenes added to build.  Change on click and change on timer added to Splash and Credits.
</commit_message>
<xml_diff>
--- a/Assets/Docments/Space Combat.docx
+++ b/Assets/Docments/Space Combat.docx
@@ -653,7 +653,7 @@
           <w:r>
             <w:fldChar w:fldCharType="separate"/>
           </w:r>
-          <w:hyperlink w:anchor="_Toc213091461" w:history="1">
+          <w:hyperlink w:anchor="_Toc213771220" w:history="1">
             <w:r>
               <w:rPr>
                 <w:rStyle w:val="Hyperlink"/>
@@ -680,7 +680,7 @@
                 <w:noProof/>
                 <w:webHidden/>
               </w:rPr>
-              <w:instrText xml:space="preserve"> PAGEREF _Toc213091461 \h </w:instrText>
+              <w:instrText xml:space="preserve"> PAGEREF _Toc213771220 \h </w:instrText>
             </w:r>
             <w:r>
               <w:rPr>
@@ -722,7 +722,7 @@
               <w:noProof/>
             </w:rPr>
           </w:pPr>
-          <w:hyperlink w:anchor="_Toc213091462" w:history="1">
+          <w:hyperlink w:anchor="_Toc213771221" w:history="1">
             <w:r>
               <w:rPr>
                 <w:rStyle w:val="Hyperlink"/>
@@ -749,7 +749,7 @@
                 <w:noProof/>
                 <w:webHidden/>
               </w:rPr>
-              <w:instrText xml:space="preserve"> PAGEREF _Toc213091462 \h </w:instrText>
+              <w:instrText xml:space="preserve"> PAGEREF _Toc213771221 \h </w:instrText>
             </w:r>
             <w:r>
               <w:rPr>
@@ -791,13 +791,13 @@
               <w:noProof/>
             </w:rPr>
           </w:pPr>
-          <w:hyperlink w:anchor="_Toc213091463" w:history="1">
+          <w:hyperlink w:anchor="_Toc213771222" w:history="1">
             <w:r>
               <w:rPr>
                 <w:rStyle w:val="Hyperlink"/>
                 <w:noProof/>
               </w:rPr>
-              <w:t>Events</w:t>
+              <w:t>Screens</w:t>
             </w:r>
             <w:r>
               <w:rPr>
@@ -818,7 +818,7 @@
                 <w:noProof/>
                 <w:webHidden/>
               </w:rPr>
-              <w:instrText xml:space="preserve"> PAGEREF _Toc213091463 \h </w:instrText>
+              <w:instrText xml:space="preserve"> PAGEREF _Toc213771222 \h </w:instrText>
             </w:r>
             <w:r>
               <w:rPr>
@@ -860,13 +860,13 @@
               <w:noProof/>
             </w:rPr>
           </w:pPr>
-          <w:hyperlink w:anchor="_Toc213091464" w:history="1">
+          <w:hyperlink w:anchor="_Toc213771223" w:history="1">
             <w:r>
               <w:rPr>
                 <w:rStyle w:val="Hyperlink"/>
                 <w:noProof/>
               </w:rPr>
-              <w:t>Level Over</w:t>
+              <w:t>Splash</w:t>
             </w:r>
             <w:r>
               <w:rPr>
@@ -887,7 +887,7 @@
                 <w:noProof/>
                 <w:webHidden/>
               </w:rPr>
-              <w:instrText xml:space="preserve"> PAGEREF _Toc213091464 \h </w:instrText>
+              <w:instrText xml:space="preserve"> PAGEREF _Toc213771223 \h </w:instrText>
             </w:r>
             <w:r>
               <w:rPr>
@@ -929,13 +929,13 @@
               <w:noProof/>
             </w:rPr>
           </w:pPr>
-          <w:hyperlink w:anchor="_Toc213091465" w:history="1">
+          <w:hyperlink w:anchor="_Toc213771224" w:history="1">
             <w:r>
               <w:rPr>
                 <w:rStyle w:val="Hyperlink"/>
                 <w:noProof/>
               </w:rPr>
-              <w:t>Game Over</w:t>
+              <w:t>Opening Credits</w:t>
             </w:r>
             <w:r>
               <w:rPr>
@@ -956,7 +956,7 @@
                 <w:noProof/>
                 <w:webHidden/>
               </w:rPr>
-              <w:instrText xml:space="preserve"> PAGEREF _Toc213091465 \h </w:instrText>
+              <w:instrText xml:space="preserve"> PAGEREF _Toc213771224 \h </w:instrText>
             </w:r>
             <w:r>
               <w:rPr>
@@ -998,13 +998,13 @@
               <w:noProof/>
             </w:rPr>
           </w:pPr>
-          <w:hyperlink w:anchor="_Toc213091466" w:history="1">
+          <w:hyperlink w:anchor="_Toc213771225" w:history="1">
             <w:r>
               <w:rPr>
                 <w:rStyle w:val="Hyperlink"/>
                 <w:noProof/>
               </w:rPr>
-              <w:t>Player Death</w:t>
+              <w:t>Main Menu</w:t>
             </w:r>
             <w:r>
               <w:rPr>
@@ -1025,7 +1025,214 @@
                 <w:noProof/>
                 <w:webHidden/>
               </w:rPr>
-              <w:instrText xml:space="preserve"> PAGEREF _Toc213091466 \h </w:instrText>
+              <w:instrText xml:space="preserve"> PAGEREF _Toc213771225 \h </w:instrText>
+            </w:r>
+            <w:r>
+              <w:rPr>
+                <w:noProof/>
+                <w:webHidden/>
+              </w:rPr>
+            </w:r>
+            <w:r>
+              <w:rPr>
+                <w:noProof/>
+                <w:webHidden/>
+              </w:rPr>
+              <w:fldChar w:fldCharType="separate"/>
+            </w:r>
+            <w:r>
+              <w:rPr>
+                <w:noProof/>
+                <w:webHidden/>
+              </w:rPr>
+              <w:t>4</w:t>
+            </w:r>
+            <w:r>
+              <w:rPr>
+                <w:noProof/>
+                <w:webHidden/>
+              </w:rPr>
+              <w:fldChar w:fldCharType="end"/>
+            </w:r>
+          </w:hyperlink>
+        </w:p>
+        <w:p>
+          <w:pPr>
+            <w:pStyle w:val="TOC2"/>
+            <w:tabs>
+              <w:tab w:val="right" w:leader="dot" w:pos="12950"/>
+            </w:tabs>
+            <w:rPr>
+              <w:rFonts w:eastAsiaTheme="minorEastAsia"/>
+              <w:noProof/>
+            </w:rPr>
+          </w:pPr>
+          <w:hyperlink w:anchor="_Toc213771226" w:history="1">
+            <w:r>
+              <w:rPr>
+                <w:rStyle w:val="Hyperlink"/>
+                <w:noProof/>
+              </w:rPr>
+              <w:t>Settings</w:t>
+            </w:r>
+            <w:r>
+              <w:rPr>
+                <w:noProof/>
+                <w:webHidden/>
+              </w:rPr>
+              <w:tab/>
+            </w:r>
+            <w:r>
+              <w:rPr>
+                <w:noProof/>
+                <w:webHidden/>
+              </w:rPr>
+              <w:fldChar w:fldCharType="begin"/>
+            </w:r>
+            <w:r>
+              <w:rPr>
+                <w:noProof/>
+                <w:webHidden/>
+              </w:rPr>
+              <w:instrText xml:space="preserve"> PAGEREF _Toc213771226 \h </w:instrText>
+            </w:r>
+            <w:r>
+              <w:rPr>
+                <w:noProof/>
+                <w:webHidden/>
+              </w:rPr>
+            </w:r>
+            <w:r>
+              <w:rPr>
+                <w:noProof/>
+                <w:webHidden/>
+              </w:rPr>
+              <w:fldChar w:fldCharType="separate"/>
+            </w:r>
+            <w:r>
+              <w:rPr>
+                <w:noProof/>
+                <w:webHidden/>
+              </w:rPr>
+              <w:t>4</w:t>
+            </w:r>
+            <w:r>
+              <w:rPr>
+                <w:noProof/>
+                <w:webHidden/>
+              </w:rPr>
+              <w:fldChar w:fldCharType="end"/>
+            </w:r>
+          </w:hyperlink>
+        </w:p>
+        <w:p>
+          <w:pPr>
+            <w:pStyle w:val="TOC2"/>
+            <w:tabs>
+              <w:tab w:val="right" w:leader="dot" w:pos="12950"/>
+            </w:tabs>
+            <w:rPr>
+              <w:rFonts w:eastAsiaTheme="minorEastAsia"/>
+              <w:noProof/>
+            </w:rPr>
+          </w:pPr>
+          <w:hyperlink w:anchor="_Toc213771227" w:history="1">
+            <w:r>
+              <w:rPr>
+                <w:rStyle w:val="Hyperlink"/>
+                <w:noProof/>
+              </w:rPr>
+              <w:t>Game Play</w:t>
+            </w:r>
+            <w:r>
+              <w:rPr>
+                <w:noProof/>
+                <w:webHidden/>
+              </w:rPr>
+              <w:tab/>
+            </w:r>
+            <w:r>
+              <w:rPr>
+                <w:noProof/>
+                <w:webHidden/>
+              </w:rPr>
+              <w:fldChar w:fldCharType="begin"/>
+            </w:r>
+            <w:r>
+              <w:rPr>
+                <w:noProof/>
+                <w:webHidden/>
+              </w:rPr>
+              <w:instrText xml:space="preserve"> PAGEREF _Toc213771227 \h </w:instrText>
+            </w:r>
+            <w:r>
+              <w:rPr>
+                <w:noProof/>
+                <w:webHidden/>
+              </w:rPr>
+            </w:r>
+            <w:r>
+              <w:rPr>
+                <w:noProof/>
+                <w:webHidden/>
+              </w:rPr>
+              <w:fldChar w:fldCharType="separate"/>
+            </w:r>
+            <w:r>
+              <w:rPr>
+                <w:noProof/>
+                <w:webHidden/>
+              </w:rPr>
+              <w:t>4</w:t>
+            </w:r>
+            <w:r>
+              <w:rPr>
+                <w:noProof/>
+                <w:webHidden/>
+              </w:rPr>
+              <w:fldChar w:fldCharType="end"/>
+            </w:r>
+          </w:hyperlink>
+        </w:p>
+        <w:p>
+          <w:pPr>
+            <w:pStyle w:val="TOC2"/>
+            <w:tabs>
+              <w:tab w:val="right" w:leader="dot" w:pos="12950"/>
+            </w:tabs>
+            <w:rPr>
+              <w:rFonts w:eastAsiaTheme="minorEastAsia"/>
+              <w:noProof/>
+            </w:rPr>
+          </w:pPr>
+          <w:hyperlink w:anchor="_Toc213771228" w:history="1">
+            <w:r>
+              <w:rPr>
+                <w:rStyle w:val="Hyperlink"/>
+                <w:noProof/>
+              </w:rPr>
+              <w:t>Leaderboard</w:t>
+            </w:r>
+            <w:r>
+              <w:rPr>
+                <w:noProof/>
+                <w:webHidden/>
+              </w:rPr>
+              <w:tab/>
+            </w:r>
+            <w:r>
+              <w:rPr>
+                <w:noProof/>
+                <w:webHidden/>
+              </w:rPr>
+              <w:fldChar w:fldCharType="begin"/>
+            </w:r>
+            <w:r>
+              <w:rPr>
+                <w:noProof/>
+                <w:webHidden/>
+              </w:rPr>
+              <w:instrText xml:space="preserve"> PAGEREF _Toc213771228 \h </w:instrText>
             </w:r>
             <w:r>
               <w:rPr>
@@ -1067,13 +1274,13 @@
               <w:noProof/>
             </w:rPr>
           </w:pPr>
-          <w:hyperlink w:anchor="_Toc213091467" w:history="1">
+          <w:hyperlink w:anchor="_Toc213771229" w:history="1">
             <w:r>
               <w:rPr>
                 <w:rStyle w:val="Hyperlink"/>
                 <w:noProof/>
               </w:rPr>
-              <w:t>Screens</w:t>
+              <w:t>Player</w:t>
             </w:r>
             <w:r>
               <w:rPr>
@@ -1094,7 +1301,7 @@
                 <w:noProof/>
                 <w:webHidden/>
               </w:rPr>
-              <w:instrText xml:space="preserve"> PAGEREF _Toc213091467 \h </w:instrText>
+              <w:instrText xml:space="preserve"> PAGEREF _Toc213771229 \h </w:instrText>
             </w:r>
             <w:r>
               <w:rPr>
@@ -1114,7 +1321,283 @@
                 <w:noProof/>
                 <w:webHidden/>
               </w:rPr>
-              <w:t>4</w:t>
+              <w:t>5</w:t>
+            </w:r>
+            <w:r>
+              <w:rPr>
+                <w:noProof/>
+                <w:webHidden/>
+              </w:rPr>
+              <w:fldChar w:fldCharType="end"/>
+            </w:r>
+          </w:hyperlink>
+        </w:p>
+        <w:p>
+          <w:pPr>
+            <w:pStyle w:val="TOC1"/>
+            <w:tabs>
+              <w:tab w:val="right" w:leader="dot" w:pos="12950"/>
+            </w:tabs>
+            <w:rPr>
+              <w:rFonts w:eastAsiaTheme="minorEastAsia"/>
+              <w:noProof/>
+            </w:rPr>
+          </w:pPr>
+          <w:hyperlink w:anchor="_Toc213771230" w:history="1">
+            <w:r>
+              <w:rPr>
+                <w:rStyle w:val="Hyperlink"/>
+                <w:noProof/>
+              </w:rPr>
+              <w:t>Resupply</w:t>
+            </w:r>
+            <w:r>
+              <w:rPr>
+                <w:noProof/>
+                <w:webHidden/>
+              </w:rPr>
+              <w:tab/>
+            </w:r>
+            <w:r>
+              <w:rPr>
+                <w:noProof/>
+                <w:webHidden/>
+              </w:rPr>
+              <w:fldChar w:fldCharType="begin"/>
+            </w:r>
+            <w:r>
+              <w:rPr>
+                <w:noProof/>
+                <w:webHidden/>
+              </w:rPr>
+              <w:instrText xml:space="preserve"> PAGEREF _Toc213771230 \h </w:instrText>
+            </w:r>
+            <w:r>
+              <w:rPr>
+                <w:noProof/>
+                <w:webHidden/>
+              </w:rPr>
+            </w:r>
+            <w:r>
+              <w:rPr>
+                <w:noProof/>
+                <w:webHidden/>
+              </w:rPr>
+              <w:fldChar w:fldCharType="separate"/>
+            </w:r>
+            <w:r>
+              <w:rPr>
+                <w:noProof/>
+                <w:webHidden/>
+              </w:rPr>
+              <w:t>8</w:t>
+            </w:r>
+            <w:r>
+              <w:rPr>
+                <w:noProof/>
+                <w:webHidden/>
+              </w:rPr>
+              <w:fldChar w:fldCharType="end"/>
+            </w:r>
+          </w:hyperlink>
+        </w:p>
+        <w:p>
+          <w:pPr>
+            <w:pStyle w:val="TOC1"/>
+            <w:tabs>
+              <w:tab w:val="right" w:leader="dot" w:pos="12950"/>
+            </w:tabs>
+            <w:rPr>
+              <w:rFonts w:eastAsiaTheme="minorEastAsia"/>
+              <w:noProof/>
+            </w:rPr>
+          </w:pPr>
+          <w:hyperlink w:anchor="_Toc213771231" w:history="1">
+            <w:r>
+              <w:rPr>
+                <w:rStyle w:val="Hyperlink"/>
+                <w:noProof/>
+              </w:rPr>
+              <w:t>Enemy</w:t>
+            </w:r>
+            <w:r>
+              <w:rPr>
+                <w:noProof/>
+                <w:webHidden/>
+              </w:rPr>
+              <w:tab/>
+            </w:r>
+            <w:r>
+              <w:rPr>
+                <w:noProof/>
+                <w:webHidden/>
+              </w:rPr>
+              <w:fldChar w:fldCharType="begin"/>
+            </w:r>
+            <w:r>
+              <w:rPr>
+                <w:noProof/>
+                <w:webHidden/>
+              </w:rPr>
+              <w:instrText xml:space="preserve"> PAGEREF _Toc213771231 \h </w:instrText>
+            </w:r>
+            <w:r>
+              <w:rPr>
+                <w:noProof/>
+                <w:webHidden/>
+              </w:rPr>
+            </w:r>
+            <w:r>
+              <w:rPr>
+                <w:noProof/>
+                <w:webHidden/>
+              </w:rPr>
+              <w:fldChar w:fldCharType="separate"/>
+            </w:r>
+            <w:r>
+              <w:rPr>
+                <w:noProof/>
+                <w:webHidden/>
+              </w:rPr>
+              <w:t>10</w:t>
+            </w:r>
+            <w:r>
+              <w:rPr>
+                <w:noProof/>
+                <w:webHidden/>
+              </w:rPr>
+              <w:fldChar w:fldCharType="end"/>
+            </w:r>
+          </w:hyperlink>
+        </w:p>
+        <w:p>
+          <w:pPr>
+            <w:pStyle w:val="TOC1"/>
+            <w:tabs>
+              <w:tab w:val="right" w:leader="dot" w:pos="12950"/>
+            </w:tabs>
+            <w:rPr>
+              <w:rFonts w:eastAsiaTheme="minorEastAsia"/>
+              <w:noProof/>
+            </w:rPr>
+          </w:pPr>
+          <w:hyperlink w:anchor="_Toc213771232" w:history="1">
+            <w:r>
+              <w:rPr>
+                <w:rStyle w:val="Hyperlink"/>
+                <w:noProof/>
+              </w:rPr>
+              <w:t>Obstacles</w:t>
+            </w:r>
+            <w:r>
+              <w:rPr>
+                <w:noProof/>
+                <w:webHidden/>
+              </w:rPr>
+              <w:tab/>
+            </w:r>
+            <w:r>
+              <w:rPr>
+                <w:noProof/>
+                <w:webHidden/>
+              </w:rPr>
+              <w:fldChar w:fldCharType="begin"/>
+            </w:r>
+            <w:r>
+              <w:rPr>
+                <w:noProof/>
+                <w:webHidden/>
+              </w:rPr>
+              <w:instrText xml:space="preserve"> PAGEREF _Toc213771232 \h </w:instrText>
+            </w:r>
+            <w:r>
+              <w:rPr>
+                <w:noProof/>
+                <w:webHidden/>
+              </w:rPr>
+            </w:r>
+            <w:r>
+              <w:rPr>
+                <w:noProof/>
+                <w:webHidden/>
+              </w:rPr>
+              <w:fldChar w:fldCharType="separate"/>
+            </w:r>
+            <w:r>
+              <w:rPr>
+                <w:noProof/>
+                <w:webHidden/>
+              </w:rPr>
+              <w:t>13</w:t>
+            </w:r>
+            <w:r>
+              <w:rPr>
+                <w:noProof/>
+                <w:webHidden/>
+              </w:rPr>
+              <w:fldChar w:fldCharType="end"/>
+            </w:r>
+          </w:hyperlink>
+        </w:p>
+        <w:p>
+          <w:pPr>
+            <w:pStyle w:val="TOC1"/>
+            <w:tabs>
+              <w:tab w:val="right" w:leader="dot" w:pos="12950"/>
+            </w:tabs>
+            <w:rPr>
+              <w:rFonts w:eastAsiaTheme="minorEastAsia"/>
+              <w:noProof/>
+            </w:rPr>
+          </w:pPr>
+          <w:hyperlink w:anchor="_Toc213771233" w:history="1">
+            <w:r>
+              <w:rPr>
+                <w:rStyle w:val="Hyperlink"/>
+                <w:noProof/>
+              </w:rPr>
+              <w:t>Levels</w:t>
+            </w:r>
+            <w:r>
+              <w:rPr>
+                <w:noProof/>
+                <w:webHidden/>
+              </w:rPr>
+              <w:tab/>
+            </w:r>
+            <w:r>
+              <w:rPr>
+                <w:noProof/>
+                <w:webHidden/>
+              </w:rPr>
+              <w:fldChar w:fldCharType="begin"/>
+            </w:r>
+            <w:r>
+              <w:rPr>
+                <w:noProof/>
+                <w:webHidden/>
+              </w:rPr>
+              <w:instrText xml:space="preserve"> PAGEREF _Toc213771233 \h </w:instrText>
+            </w:r>
+            <w:r>
+              <w:rPr>
+                <w:noProof/>
+                <w:webHidden/>
+              </w:rPr>
+            </w:r>
+            <w:r>
+              <w:rPr>
+                <w:noProof/>
+                <w:webHidden/>
+              </w:rPr>
+              <w:fldChar w:fldCharType="separate"/>
+            </w:r>
+            <w:r>
+              <w:rPr>
+                <w:noProof/>
+                <w:webHidden/>
+              </w:rPr>
+              <w:t>15</w:t>
             </w:r>
             <w:r>
               <w:rPr>
@@ -1136,13 +1619,13 @@
               <w:noProof/>
             </w:rPr>
           </w:pPr>
-          <w:hyperlink w:anchor="_Toc213091468" w:history="1">
+          <w:hyperlink w:anchor="_Toc213771234" w:history="1">
             <w:r>
               <w:rPr>
                 <w:rStyle w:val="Hyperlink"/>
                 <w:noProof/>
               </w:rPr>
-              <w:t>Splash</w:t>
+              <w:t>Level 1</w:t>
             </w:r>
             <w:r>
               <w:rPr>
@@ -1163,7 +1646,7 @@
                 <w:noProof/>
                 <w:webHidden/>
               </w:rPr>
-              <w:instrText xml:space="preserve"> PAGEREF _Toc213091468 \h </w:instrText>
+              <w:instrText xml:space="preserve"> PAGEREF _Toc213771234 \h </w:instrText>
             </w:r>
             <w:r>
               <w:rPr>
@@ -1183,7 +1666,7 @@
                 <w:noProof/>
                 <w:webHidden/>
               </w:rPr>
-              <w:t>4</w:t>
+              <w:t>15</w:t>
             </w:r>
             <w:r>
               <w:rPr>
@@ -1205,13 +1688,13 @@
               <w:noProof/>
             </w:rPr>
           </w:pPr>
-          <w:hyperlink w:anchor="_Toc213091469" w:history="1">
+          <w:hyperlink w:anchor="_Toc213771235" w:history="1">
             <w:r>
               <w:rPr>
                 <w:rStyle w:val="Hyperlink"/>
                 <w:noProof/>
               </w:rPr>
-              <w:t>Opening Credits</w:t>
+              <w:t>Level 2</w:t>
             </w:r>
             <w:r>
               <w:rPr>
@@ -1232,7 +1715,7 @@
                 <w:noProof/>
                 <w:webHidden/>
               </w:rPr>
-              <w:instrText xml:space="preserve"> PAGEREF _Toc213091469 \h </w:instrText>
+              <w:instrText xml:space="preserve"> PAGEREF _Toc213771235 \h </w:instrText>
             </w:r>
             <w:r>
               <w:rPr>
@@ -1252,7 +1735,7 @@
                 <w:noProof/>
                 <w:webHidden/>
               </w:rPr>
-              <w:t>4</w:t>
+              <w:t>15</w:t>
             </w:r>
             <w:r>
               <w:rPr>
@@ -1274,13 +1757,13 @@
               <w:noProof/>
             </w:rPr>
           </w:pPr>
-          <w:hyperlink w:anchor="_Toc213091470" w:history="1">
+          <w:hyperlink w:anchor="_Toc213771236" w:history="1">
             <w:r>
               <w:rPr>
                 <w:rStyle w:val="Hyperlink"/>
                 <w:noProof/>
               </w:rPr>
-              <w:t>Main Menu</w:t>
+              <w:t>Level 3</w:t>
             </w:r>
             <w:r>
               <w:rPr>
@@ -1301,7 +1784,7 @@
                 <w:noProof/>
                 <w:webHidden/>
               </w:rPr>
-              <w:instrText xml:space="preserve"> PAGEREF _Toc213091470 \h </w:instrText>
+              <w:instrText xml:space="preserve"> PAGEREF _Toc213771236 \h </w:instrText>
             </w:r>
             <w:r>
               <w:rPr>
@@ -1321,7 +1804,7 @@
                 <w:noProof/>
                 <w:webHidden/>
               </w:rPr>
-              <w:t>4</w:t>
+              <w:t>15</w:t>
             </w:r>
             <w:r>
               <w:rPr>
@@ -1343,13 +1826,13 @@
               <w:noProof/>
             </w:rPr>
           </w:pPr>
-          <w:hyperlink w:anchor="_Toc213091471" w:history="1">
+          <w:hyperlink w:anchor="_Toc213771237" w:history="1">
             <w:r>
               <w:rPr>
                 <w:rStyle w:val="Hyperlink"/>
                 <w:noProof/>
               </w:rPr>
-              <w:t>Settings</w:t>
+              <w:t>Level 4</w:t>
             </w:r>
             <w:r>
               <w:rPr>
@@ -1370,7 +1853,7 @@
                 <w:noProof/>
                 <w:webHidden/>
               </w:rPr>
-              <w:instrText xml:space="preserve"> PAGEREF _Toc213091471 \h </w:instrText>
+              <w:instrText xml:space="preserve"> PAGEREF _Toc213771237 \h </w:instrText>
             </w:r>
             <w:r>
               <w:rPr>
@@ -1390,7 +1873,7 @@
                 <w:noProof/>
                 <w:webHidden/>
               </w:rPr>
-              <w:t>4</w:t>
+              <w:t>15</w:t>
             </w:r>
             <w:r>
               <w:rPr>
@@ -1412,13 +1895,13 @@
               <w:noProof/>
             </w:rPr>
           </w:pPr>
-          <w:hyperlink w:anchor="_Toc213091472" w:history="1">
+          <w:hyperlink w:anchor="_Toc213771238" w:history="1">
             <w:r>
               <w:rPr>
                 <w:rStyle w:val="Hyperlink"/>
                 <w:noProof/>
               </w:rPr>
-              <w:t>Game Play</w:t>
+              <w:t>Level 5</w:t>
             </w:r>
             <w:r>
               <w:rPr>
@@ -1439,7 +1922,7 @@
                 <w:noProof/>
                 <w:webHidden/>
               </w:rPr>
-              <w:instrText xml:space="preserve"> PAGEREF _Toc213091472 \h </w:instrText>
+              <w:instrText xml:space="preserve"> PAGEREF _Toc213771238 \h </w:instrText>
             </w:r>
             <w:r>
               <w:rPr>
@@ -1459,7 +1942,7 @@
                 <w:noProof/>
                 <w:webHidden/>
               </w:rPr>
-              <w:t>4</w:t>
+              <w:t>15</w:t>
             </w:r>
             <w:r>
               <w:rPr>
@@ -1481,13 +1964,13 @@
               <w:noProof/>
             </w:rPr>
           </w:pPr>
-          <w:hyperlink w:anchor="_Toc213091473" w:history="1">
+          <w:hyperlink w:anchor="_Toc213771239" w:history="1">
             <w:r>
               <w:rPr>
                 <w:rStyle w:val="Hyperlink"/>
                 <w:noProof/>
               </w:rPr>
-              <w:t>Leaderboard</w:t>
+              <w:t>Level 6</w:t>
             </w:r>
             <w:r>
               <w:rPr>
@@ -1508,7 +1991,7 @@
                 <w:noProof/>
                 <w:webHidden/>
               </w:rPr>
-              <w:instrText xml:space="preserve"> PAGEREF _Toc213091473 \h </w:instrText>
+              <w:instrText xml:space="preserve"> PAGEREF _Toc213771239 \h </w:instrText>
             </w:r>
             <w:r>
               <w:rPr>
@@ -1528,7 +2011,283 @@
                 <w:noProof/>
                 <w:webHidden/>
               </w:rPr>
-              <w:t>4</w:t>
+              <w:t>15</w:t>
+            </w:r>
+            <w:r>
+              <w:rPr>
+                <w:noProof/>
+                <w:webHidden/>
+              </w:rPr>
+              <w:fldChar w:fldCharType="end"/>
+            </w:r>
+          </w:hyperlink>
+        </w:p>
+        <w:p>
+          <w:pPr>
+            <w:pStyle w:val="TOC2"/>
+            <w:tabs>
+              <w:tab w:val="right" w:leader="dot" w:pos="12950"/>
+            </w:tabs>
+            <w:rPr>
+              <w:rFonts w:eastAsiaTheme="minorEastAsia"/>
+              <w:noProof/>
+            </w:rPr>
+          </w:pPr>
+          <w:hyperlink w:anchor="_Toc213771240" w:history="1">
+            <w:r>
+              <w:rPr>
+                <w:rStyle w:val="Hyperlink"/>
+                <w:noProof/>
+              </w:rPr>
+              <w:t>Level 7</w:t>
+            </w:r>
+            <w:r>
+              <w:rPr>
+                <w:noProof/>
+                <w:webHidden/>
+              </w:rPr>
+              <w:tab/>
+            </w:r>
+            <w:r>
+              <w:rPr>
+                <w:noProof/>
+                <w:webHidden/>
+              </w:rPr>
+              <w:fldChar w:fldCharType="begin"/>
+            </w:r>
+            <w:r>
+              <w:rPr>
+                <w:noProof/>
+                <w:webHidden/>
+              </w:rPr>
+              <w:instrText xml:space="preserve"> PAGEREF _Toc213771240 \h </w:instrText>
+            </w:r>
+            <w:r>
+              <w:rPr>
+                <w:noProof/>
+                <w:webHidden/>
+              </w:rPr>
+            </w:r>
+            <w:r>
+              <w:rPr>
+                <w:noProof/>
+                <w:webHidden/>
+              </w:rPr>
+              <w:fldChar w:fldCharType="separate"/>
+            </w:r>
+            <w:r>
+              <w:rPr>
+                <w:noProof/>
+                <w:webHidden/>
+              </w:rPr>
+              <w:t>15</w:t>
+            </w:r>
+            <w:r>
+              <w:rPr>
+                <w:noProof/>
+                <w:webHidden/>
+              </w:rPr>
+              <w:fldChar w:fldCharType="end"/>
+            </w:r>
+          </w:hyperlink>
+        </w:p>
+        <w:p>
+          <w:pPr>
+            <w:pStyle w:val="TOC2"/>
+            <w:tabs>
+              <w:tab w:val="right" w:leader="dot" w:pos="12950"/>
+            </w:tabs>
+            <w:rPr>
+              <w:rFonts w:eastAsiaTheme="minorEastAsia"/>
+              <w:noProof/>
+            </w:rPr>
+          </w:pPr>
+          <w:hyperlink w:anchor="_Toc213771241" w:history="1">
+            <w:r>
+              <w:rPr>
+                <w:rStyle w:val="Hyperlink"/>
+                <w:noProof/>
+              </w:rPr>
+              <w:t>Level 8</w:t>
+            </w:r>
+            <w:r>
+              <w:rPr>
+                <w:noProof/>
+                <w:webHidden/>
+              </w:rPr>
+              <w:tab/>
+            </w:r>
+            <w:r>
+              <w:rPr>
+                <w:noProof/>
+                <w:webHidden/>
+              </w:rPr>
+              <w:fldChar w:fldCharType="begin"/>
+            </w:r>
+            <w:r>
+              <w:rPr>
+                <w:noProof/>
+                <w:webHidden/>
+              </w:rPr>
+              <w:instrText xml:space="preserve"> PAGEREF _Toc213771241 \h </w:instrText>
+            </w:r>
+            <w:r>
+              <w:rPr>
+                <w:noProof/>
+                <w:webHidden/>
+              </w:rPr>
+            </w:r>
+            <w:r>
+              <w:rPr>
+                <w:noProof/>
+                <w:webHidden/>
+              </w:rPr>
+              <w:fldChar w:fldCharType="separate"/>
+            </w:r>
+            <w:r>
+              <w:rPr>
+                <w:noProof/>
+                <w:webHidden/>
+              </w:rPr>
+              <w:t>15</w:t>
+            </w:r>
+            <w:r>
+              <w:rPr>
+                <w:noProof/>
+                <w:webHidden/>
+              </w:rPr>
+              <w:fldChar w:fldCharType="end"/>
+            </w:r>
+          </w:hyperlink>
+        </w:p>
+        <w:p>
+          <w:pPr>
+            <w:pStyle w:val="TOC2"/>
+            <w:tabs>
+              <w:tab w:val="right" w:leader="dot" w:pos="12950"/>
+            </w:tabs>
+            <w:rPr>
+              <w:rFonts w:eastAsiaTheme="minorEastAsia"/>
+              <w:noProof/>
+            </w:rPr>
+          </w:pPr>
+          <w:hyperlink w:anchor="_Toc213771242" w:history="1">
+            <w:r>
+              <w:rPr>
+                <w:rStyle w:val="Hyperlink"/>
+                <w:noProof/>
+              </w:rPr>
+              <w:t>Level 9</w:t>
+            </w:r>
+            <w:r>
+              <w:rPr>
+                <w:noProof/>
+                <w:webHidden/>
+              </w:rPr>
+              <w:tab/>
+            </w:r>
+            <w:r>
+              <w:rPr>
+                <w:noProof/>
+                <w:webHidden/>
+              </w:rPr>
+              <w:fldChar w:fldCharType="begin"/>
+            </w:r>
+            <w:r>
+              <w:rPr>
+                <w:noProof/>
+                <w:webHidden/>
+              </w:rPr>
+              <w:instrText xml:space="preserve"> PAGEREF _Toc213771242 \h </w:instrText>
+            </w:r>
+            <w:r>
+              <w:rPr>
+                <w:noProof/>
+                <w:webHidden/>
+              </w:rPr>
+            </w:r>
+            <w:r>
+              <w:rPr>
+                <w:noProof/>
+                <w:webHidden/>
+              </w:rPr>
+              <w:fldChar w:fldCharType="separate"/>
+            </w:r>
+            <w:r>
+              <w:rPr>
+                <w:noProof/>
+                <w:webHidden/>
+              </w:rPr>
+              <w:t>15</w:t>
+            </w:r>
+            <w:r>
+              <w:rPr>
+                <w:noProof/>
+                <w:webHidden/>
+              </w:rPr>
+              <w:fldChar w:fldCharType="end"/>
+            </w:r>
+          </w:hyperlink>
+        </w:p>
+        <w:p>
+          <w:pPr>
+            <w:pStyle w:val="TOC2"/>
+            <w:tabs>
+              <w:tab w:val="right" w:leader="dot" w:pos="12950"/>
+            </w:tabs>
+            <w:rPr>
+              <w:rFonts w:eastAsiaTheme="minorEastAsia"/>
+              <w:noProof/>
+            </w:rPr>
+          </w:pPr>
+          <w:hyperlink w:anchor="_Toc213771243" w:history="1">
+            <w:r>
+              <w:rPr>
+                <w:rStyle w:val="Hyperlink"/>
+                <w:noProof/>
+              </w:rPr>
+              <w:t>Level 10</w:t>
+            </w:r>
+            <w:r>
+              <w:rPr>
+                <w:noProof/>
+                <w:webHidden/>
+              </w:rPr>
+              <w:tab/>
+            </w:r>
+            <w:r>
+              <w:rPr>
+                <w:noProof/>
+                <w:webHidden/>
+              </w:rPr>
+              <w:fldChar w:fldCharType="begin"/>
+            </w:r>
+            <w:r>
+              <w:rPr>
+                <w:noProof/>
+                <w:webHidden/>
+              </w:rPr>
+              <w:instrText xml:space="preserve"> PAGEREF _Toc213771243 \h </w:instrText>
+            </w:r>
+            <w:r>
+              <w:rPr>
+                <w:noProof/>
+                <w:webHidden/>
+              </w:rPr>
+            </w:r>
+            <w:r>
+              <w:rPr>
+                <w:noProof/>
+                <w:webHidden/>
+              </w:rPr>
+              <w:fldChar w:fldCharType="separate"/>
+            </w:r>
+            <w:r>
+              <w:rPr>
+                <w:noProof/>
+                <w:webHidden/>
+              </w:rPr>
+              <w:t>15</w:t>
             </w:r>
             <w:r>
               <w:rPr>
@@ -1550,13 +2309,13 @@
               <w:noProof/>
             </w:rPr>
           </w:pPr>
-          <w:hyperlink w:anchor="_Toc213091474" w:history="1">
+          <w:hyperlink w:anchor="_Toc213771244" w:history="1">
             <w:r>
               <w:rPr>
                 <w:rStyle w:val="Hyperlink"/>
                 <w:noProof/>
               </w:rPr>
-              <w:t>Player</w:t>
+              <w:t>To-do:</w:t>
             </w:r>
             <w:r>
               <w:rPr>
@@ -1577,7 +2336,7 @@
                 <w:noProof/>
                 <w:webHidden/>
               </w:rPr>
-              <w:instrText xml:space="preserve"> PAGEREF _Toc213091474 \h </w:instrText>
+              <w:instrText xml:space="preserve"> PAGEREF _Toc213771244 \h </w:instrText>
             </w:r>
             <w:r>
               <w:rPr>
@@ -1597,7 +2356,7 @@
                 <w:noProof/>
                 <w:webHidden/>
               </w:rPr>
-              <w:t>5</w:t>
+              <w:t>16</w:t>
             </w:r>
             <w:r>
               <w:rPr>
@@ -1619,13 +2378,13 @@
               <w:noProof/>
             </w:rPr>
           </w:pPr>
-          <w:hyperlink w:anchor="_Toc213091475" w:history="1">
+          <w:hyperlink w:anchor="_Toc213771245" w:history="1">
             <w:r>
               <w:rPr>
                 <w:rStyle w:val="Hyperlink"/>
                 <w:noProof/>
               </w:rPr>
-              <w:t>Resupply</w:t>
+              <w:t>Ideas:</w:t>
             </w:r>
             <w:r>
               <w:rPr>
@@ -1646,1042 +2405,7 @@
                 <w:noProof/>
                 <w:webHidden/>
               </w:rPr>
-              <w:instrText xml:space="preserve"> PAGEREF _Toc213091475 \h </w:instrText>
-            </w:r>
-            <w:r>
-              <w:rPr>
-                <w:noProof/>
-                <w:webHidden/>
-              </w:rPr>
-            </w:r>
-            <w:r>
-              <w:rPr>
-                <w:noProof/>
-                <w:webHidden/>
-              </w:rPr>
-              <w:fldChar w:fldCharType="separate"/>
-            </w:r>
-            <w:r>
-              <w:rPr>
-                <w:noProof/>
-                <w:webHidden/>
-              </w:rPr>
-              <w:t>8</w:t>
-            </w:r>
-            <w:r>
-              <w:rPr>
-                <w:noProof/>
-                <w:webHidden/>
-              </w:rPr>
-              <w:fldChar w:fldCharType="end"/>
-            </w:r>
-          </w:hyperlink>
-        </w:p>
-        <w:p>
-          <w:pPr>
-            <w:pStyle w:val="TOC1"/>
-            <w:tabs>
-              <w:tab w:val="right" w:leader="dot" w:pos="12950"/>
-            </w:tabs>
-            <w:rPr>
-              <w:rFonts w:eastAsiaTheme="minorEastAsia"/>
-              <w:noProof/>
-            </w:rPr>
-          </w:pPr>
-          <w:hyperlink w:anchor="_Toc213091476" w:history="1">
-            <w:r>
-              <w:rPr>
-                <w:rStyle w:val="Hyperlink"/>
-                <w:noProof/>
-              </w:rPr>
-              <w:t>Enemy</w:t>
-            </w:r>
-            <w:r>
-              <w:rPr>
-                <w:noProof/>
-                <w:webHidden/>
-              </w:rPr>
-              <w:tab/>
-            </w:r>
-            <w:r>
-              <w:rPr>
-                <w:noProof/>
-                <w:webHidden/>
-              </w:rPr>
-              <w:fldChar w:fldCharType="begin"/>
-            </w:r>
-            <w:r>
-              <w:rPr>
-                <w:noProof/>
-                <w:webHidden/>
-              </w:rPr>
-              <w:instrText xml:space="preserve"> PAGEREF _Toc213091476 \h </w:instrText>
-            </w:r>
-            <w:r>
-              <w:rPr>
-                <w:noProof/>
-                <w:webHidden/>
-              </w:rPr>
-            </w:r>
-            <w:r>
-              <w:rPr>
-                <w:noProof/>
-                <w:webHidden/>
-              </w:rPr>
-              <w:fldChar w:fldCharType="separate"/>
-            </w:r>
-            <w:r>
-              <w:rPr>
-                <w:noProof/>
-                <w:webHidden/>
-              </w:rPr>
-              <w:t>10</w:t>
-            </w:r>
-            <w:r>
-              <w:rPr>
-                <w:noProof/>
-                <w:webHidden/>
-              </w:rPr>
-              <w:fldChar w:fldCharType="end"/>
-            </w:r>
-          </w:hyperlink>
-        </w:p>
-        <w:p>
-          <w:pPr>
-            <w:pStyle w:val="TOC1"/>
-            <w:tabs>
-              <w:tab w:val="right" w:leader="dot" w:pos="12950"/>
-            </w:tabs>
-            <w:rPr>
-              <w:rFonts w:eastAsiaTheme="minorEastAsia"/>
-              <w:noProof/>
-            </w:rPr>
-          </w:pPr>
-          <w:hyperlink w:anchor="_Toc213091477" w:history="1">
-            <w:r>
-              <w:rPr>
-                <w:rStyle w:val="Hyperlink"/>
-                <w:noProof/>
-              </w:rPr>
-              <w:t>Obstacles</w:t>
-            </w:r>
-            <w:r>
-              <w:rPr>
-                <w:noProof/>
-                <w:webHidden/>
-              </w:rPr>
-              <w:tab/>
-            </w:r>
-            <w:r>
-              <w:rPr>
-                <w:noProof/>
-                <w:webHidden/>
-              </w:rPr>
-              <w:fldChar w:fldCharType="begin"/>
-            </w:r>
-            <w:r>
-              <w:rPr>
-                <w:noProof/>
-                <w:webHidden/>
-              </w:rPr>
-              <w:instrText xml:space="preserve"> PAGEREF _Toc213091477 \h </w:instrText>
-            </w:r>
-            <w:r>
-              <w:rPr>
-                <w:noProof/>
-                <w:webHidden/>
-              </w:rPr>
-            </w:r>
-            <w:r>
-              <w:rPr>
-                <w:noProof/>
-                <w:webHidden/>
-              </w:rPr>
-              <w:fldChar w:fldCharType="separate"/>
-            </w:r>
-            <w:r>
-              <w:rPr>
-                <w:noProof/>
-                <w:webHidden/>
-              </w:rPr>
-              <w:t>13</w:t>
-            </w:r>
-            <w:r>
-              <w:rPr>
-                <w:noProof/>
-                <w:webHidden/>
-              </w:rPr>
-              <w:fldChar w:fldCharType="end"/>
-            </w:r>
-          </w:hyperlink>
-        </w:p>
-        <w:p>
-          <w:pPr>
-            <w:pStyle w:val="TOC1"/>
-            <w:tabs>
-              <w:tab w:val="right" w:leader="dot" w:pos="12950"/>
-            </w:tabs>
-            <w:rPr>
-              <w:rFonts w:eastAsiaTheme="minorEastAsia"/>
-              <w:noProof/>
-            </w:rPr>
-          </w:pPr>
-          <w:hyperlink w:anchor="_Toc213091478" w:history="1">
-            <w:r>
-              <w:rPr>
-                <w:rStyle w:val="Hyperlink"/>
-                <w:noProof/>
-              </w:rPr>
-              <w:t>Levels</w:t>
-            </w:r>
-            <w:r>
-              <w:rPr>
-                <w:noProof/>
-                <w:webHidden/>
-              </w:rPr>
-              <w:tab/>
-            </w:r>
-            <w:r>
-              <w:rPr>
-                <w:noProof/>
-                <w:webHidden/>
-              </w:rPr>
-              <w:fldChar w:fldCharType="begin"/>
-            </w:r>
-            <w:r>
-              <w:rPr>
-                <w:noProof/>
-                <w:webHidden/>
-              </w:rPr>
-              <w:instrText xml:space="preserve"> PAGEREF _Toc213091478 \h </w:instrText>
-            </w:r>
-            <w:r>
-              <w:rPr>
-                <w:noProof/>
-                <w:webHidden/>
-              </w:rPr>
-            </w:r>
-            <w:r>
-              <w:rPr>
-                <w:noProof/>
-                <w:webHidden/>
-              </w:rPr>
-              <w:fldChar w:fldCharType="separate"/>
-            </w:r>
-            <w:r>
-              <w:rPr>
-                <w:noProof/>
-                <w:webHidden/>
-              </w:rPr>
-              <w:t>15</w:t>
-            </w:r>
-            <w:r>
-              <w:rPr>
-                <w:noProof/>
-                <w:webHidden/>
-              </w:rPr>
-              <w:fldChar w:fldCharType="end"/>
-            </w:r>
-          </w:hyperlink>
-        </w:p>
-        <w:p>
-          <w:pPr>
-            <w:pStyle w:val="TOC2"/>
-            <w:tabs>
-              <w:tab w:val="right" w:leader="dot" w:pos="12950"/>
-            </w:tabs>
-            <w:rPr>
-              <w:rFonts w:eastAsiaTheme="minorEastAsia"/>
-              <w:noProof/>
-            </w:rPr>
-          </w:pPr>
-          <w:hyperlink w:anchor="_Toc213091479" w:history="1">
-            <w:r>
-              <w:rPr>
-                <w:rStyle w:val="Hyperlink"/>
-                <w:noProof/>
-              </w:rPr>
-              <w:t>Level 1</w:t>
-            </w:r>
-            <w:r>
-              <w:rPr>
-                <w:noProof/>
-                <w:webHidden/>
-              </w:rPr>
-              <w:tab/>
-            </w:r>
-            <w:r>
-              <w:rPr>
-                <w:noProof/>
-                <w:webHidden/>
-              </w:rPr>
-              <w:fldChar w:fldCharType="begin"/>
-            </w:r>
-            <w:r>
-              <w:rPr>
-                <w:noProof/>
-                <w:webHidden/>
-              </w:rPr>
-              <w:instrText xml:space="preserve"> PAGEREF _Toc213091479 \h </w:instrText>
-            </w:r>
-            <w:r>
-              <w:rPr>
-                <w:noProof/>
-                <w:webHidden/>
-              </w:rPr>
-            </w:r>
-            <w:r>
-              <w:rPr>
-                <w:noProof/>
-                <w:webHidden/>
-              </w:rPr>
-              <w:fldChar w:fldCharType="separate"/>
-            </w:r>
-            <w:r>
-              <w:rPr>
-                <w:noProof/>
-                <w:webHidden/>
-              </w:rPr>
-              <w:t>15</w:t>
-            </w:r>
-            <w:r>
-              <w:rPr>
-                <w:noProof/>
-                <w:webHidden/>
-              </w:rPr>
-              <w:fldChar w:fldCharType="end"/>
-            </w:r>
-          </w:hyperlink>
-        </w:p>
-        <w:p>
-          <w:pPr>
-            <w:pStyle w:val="TOC2"/>
-            <w:tabs>
-              <w:tab w:val="right" w:leader="dot" w:pos="12950"/>
-            </w:tabs>
-            <w:rPr>
-              <w:rFonts w:eastAsiaTheme="minorEastAsia"/>
-              <w:noProof/>
-            </w:rPr>
-          </w:pPr>
-          <w:hyperlink w:anchor="_Toc213091480" w:history="1">
-            <w:r>
-              <w:rPr>
-                <w:rStyle w:val="Hyperlink"/>
-                <w:noProof/>
-              </w:rPr>
-              <w:t>Level 2</w:t>
-            </w:r>
-            <w:r>
-              <w:rPr>
-                <w:noProof/>
-                <w:webHidden/>
-              </w:rPr>
-              <w:tab/>
-            </w:r>
-            <w:r>
-              <w:rPr>
-                <w:noProof/>
-                <w:webHidden/>
-              </w:rPr>
-              <w:fldChar w:fldCharType="begin"/>
-            </w:r>
-            <w:r>
-              <w:rPr>
-                <w:noProof/>
-                <w:webHidden/>
-              </w:rPr>
-              <w:instrText xml:space="preserve"> PAGEREF _Toc213091480 \h </w:instrText>
-            </w:r>
-            <w:r>
-              <w:rPr>
-                <w:noProof/>
-                <w:webHidden/>
-              </w:rPr>
-            </w:r>
-            <w:r>
-              <w:rPr>
-                <w:noProof/>
-                <w:webHidden/>
-              </w:rPr>
-              <w:fldChar w:fldCharType="separate"/>
-            </w:r>
-            <w:r>
-              <w:rPr>
-                <w:noProof/>
-                <w:webHidden/>
-              </w:rPr>
-              <w:t>15</w:t>
-            </w:r>
-            <w:r>
-              <w:rPr>
-                <w:noProof/>
-                <w:webHidden/>
-              </w:rPr>
-              <w:fldChar w:fldCharType="end"/>
-            </w:r>
-          </w:hyperlink>
-        </w:p>
-        <w:p>
-          <w:pPr>
-            <w:pStyle w:val="TOC2"/>
-            <w:tabs>
-              <w:tab w:val="right" w:leader="dot" w:pos="12950"/>
-            </w:tabs>
-            <w:rPr>
-              <w:rFonts w:eastAsiaTheme="minorEastAsia"/>
-              <w:noProof/>
-            </w:rPr>
-          </w:pPr>
-          <w:hyperlink w:anchor="_Toc213091481" w:history="1">
-            <w:r>
-              <w:rPr>
-                <w:rStyle w:val="Hyperlink"/>
-                <w:noProof/>
-              </w:rPr>
-              <w:t>Level 3</w:t>
-            </w:r>
-            <w:r>
-              <w:rPr>
-                <w:noProof/>
-                <w:webHidden/>
-              </w:rPr>
-              <w:tab/>
-            </w:r>
-            <w:r>
-              <w:rPr>
-                <w:noProof/>
-                <w:webHidden/>
-              </w:rPr>
-              <w:fldChar w:fldCharType="begin"/>
-            </w:r>
-            <w:r>
-              <w:rPr>
-                <w:noProof/>
-                <w:webHidden/>
-              </w:rPr>
-              <w:instrText xml:space="preserve"> PAGEREF _Toc213091481 \h </w:instrText>
-            </w:r>
-            <w:r>
-              <w:rPr>
-                <w:noProof/>
-                <w:webHidden/>
-              </w:rPr>
-            </w:r>
-            <w:r>
-              <w:rPr>
-                <w:noProof/>
-                <w:webHidden/>
-              </w:rPr>
-              <w:fldChar w:fldCharType="separate"/>
-            </w:r>
-            <w:r>
-              <w:rPr>
-                <w:noProof/>
-                <w:webHidden/>
-              </w:rPr>
-              <w:t>15</w:t>
-            </w:r>
-            <w:r>
-              <w:rPr>
-                <w:noProof/>
-                <w:webHidden/>
-              </w:rPr>
-              <w:fldChar w:fldCharType="end"/>
-            </w:r>
-          </w:hyperlink>
-        </w:p>
-        <w:p>
-          <w:pPr>
-            <w:pStyle w:val="TOC2"/>
-            <w:tabs>
-              <w:tab w:val="right" w:leader="dot" w:pos="12950"/>
-            </w:tabs>
-            <w:rPr>
-              <w:rFonts w:eastAsiaTheme="minorEastAsia"/>
-              <w:noProof/>
-            </w:rPr>
-          </w:pPr>
-          <w:hyperlink w:anchor="_Toc213091482" w:history="1">
-            <w:r>
-              <w:rPr>
-                <w:rStyle w:val="Hyperlink"/>
-                <w:noProof/>
-              </w:rPr>
-              <w:t>Level 4</w:t>
-            </w:r>
-            <w:r>
-              <w:rPr>
-                <w:noProof/>
-                <w:webHidden/>
-              </w:rPr>
-              <w:tab/>
-            </w:r>
-            <w:r>
-              <w:rPr>
-                <w:noProof/>
-                <w:webHidden/>
-              </w:rPr>
-              <w:fldChar w:fldCharType="begin"/>
-            </w:r>
-            <w:r>
-              <w:rPr>
-                <w:noProof/>
-                <w:webHidden/>
-              </w:rPr>
-              <w:instrText xml:space="preserve"> PAGEREF _Toc213091482 \h </w:instrText>
-            </w:r>
-            <w:r>
-              <w:rPr>
-                <w:noProof/>
-                <w:webHidden/>
-              </w:rPr>
-            </w:r>
-            <w:r>
-              <w:rPr>
-                <w:noProof/>
-                <w:webHidden/>
-              </w:rPr>
-              <w:fldChar w:fldCharType="separate"/>
-            </w:r>
-            <w:r>
-              <w:rPr>
-                <w:noProof/>
-                <w:webHidden/>
-              </w:rPr>
-              <w:t>15</w:t>
-            </w:r>
-            <w:r>
-              <w:rPr>
-                <w:noProof/>
-                <w:webHidden/>
-              </w:rPr>
-              <w:fldChar w:fldCharType="end"/>
-            </w:r>
-          </w:hyperlink>
-        </w:p>
-        <w:p>
-          <w:pPr>
-            <w:pStyle w:val="TOC2"/>
-            <w:tabs>
-              <w:tab w:val="right" w:leader="dot" w:pos="12950"/>
-            </w:tabs>
-            <w:rPr>
-              <w:rFonts w:eastAsiaTheme="minorEastAsia"/>
-              <w:noProof/>
-            </w:rPr>
-          </w:pPr>
-          <w:hyperlink w:anchor="_Toc213091483" w:history="1">
-            <w:r>
-              <w:rPr>
-                <w:rStyle w:val="Hyperlink"/>
-                <w:noProof/>
-              </w:rPr>
-              <w:t>Level 5</w:t>
-            </w:r>
-            <w:r>
-              <w:rPr>
-                <w:noProof/>
-                <w:webHidden/>
-              </w:rPr>
-              <w:tab/>
-            </w:r>
-            <w:r>
-              <w:rPr>
-                <w:noProof/>
-                <w:webHidden/>
-              </w:rPr>
-              <w:fldChar w:fldCharType="begin"/>
-            </w:r>
-            <w:r>
-              <w:rPr>
-                <w:noProof/>
-                <w:webHidden/>
-              </w:rPr>
-              <w:instrText xml:space="preserve"> PAGEREF _Toc213091483 \h </w:instrText>
-            </w:r>
-            <w:r>
-              <w:rPr>
-                <w:noProof/>
-                <w:webHidden/>
-              </w:rPr>
-            </w:r>
-            <w:r>
-              <w:rPr>
-                <w:noProof/>
-                <w:webHidden/>
-              </w:rPr>
-              <w:fldChar w:fldCharType="separate"/>
-            </w:r>
-            <w:r>
-              <w:rPr>
-                <w:noProof/>
-                <w:webHidden/>
-              </w:rPr>
-              <w:t>15</w:t>
-            </w:r>
-            <w:r>
-              <w:rPr>
-                <w:noProof/>
-                <w:webHidden/>
-              </w:rPr>
-              <w:fldChar w:fldCharType="end"/>
-            </w:r>
-          </w:hyperlink>
-        </w:p>
-        <w:p>
-          <w:pPr>
-            <w:pStyle w:val="TOC2"/>
-            <w:tabs>
-              <w:tab w:val="right" w:leader="dot" w:pos="12950"/>
-            </w:tabs>
-            <w:rPr>
-              <w:rFonts w:eastAsiaTheme="minorEastAsia"/>
-              <w:noProof/>
-            </w:rPr>
-          </w:pPr>
-          <w:hyperlink w:anchor="_Toc213091484" w:history="1">
-            <w:r>
-              <w:rPr>
-                <w:rStyle w:val="Hyperlink"/>
-                <w:noProof/>
-              </w:rPr>
-              <w:t>Level 6</w:t>
-            </w:r>
-            <w:r>
-              <w:rPr>
-                <w:noProof/>
-                <w:webHidden/>
-              </w:rPr>
-              <w:tab/>
-            </w:r>
-            <w:r>
-              <w:rPr>
-                <w:noProof/>
-                <w:webHidden/>
-              </w:rPr>
-              <w:fldChar w:fldCharType="begin"/>
-            </w:r>
-            <w:r>
-              <w:rPr>
-                <w:noProof/>
-                <w:webHidden/>
-              </w:rPr>
-              <w:instrText xml:space="preserve"> PAGEREF _Toc213091484 \h </w:instrText>
-            </w:r>
-            <w:r>
-              <w:rPr>
-                <w:noProof/>
-                <w:webHidden/>
-              </w:rPr>
-            </w:r>
-            <w:r>
-              <w:rPr>
-                <w:noProof/>
-                <w:webHidden/>
-              </w:rPr>
-              <w:fldChar w:fldCharType="separate"/>
-            </w:r>
-            <w:r>
-              <w:rPr>
-                <w:noProof/>
-                <w:webHidden/>
-              </w:rPr>
-              <w:t>15</w:t>
-            </w:r>
-            <w:r>
-              <w:rPr>
-                <w:noProof/>
-                <w:webHidden/>
-              </w:rPr>
-              <w:fldChar w:fldCharType="end"/>
-            </w:r>
-          </w:hyperlink>
-        </w:p>
-        <w:p>
-          <w:pPr>
-            <w:pStyle w:val="TOC2"/>
-            <w:tabs>
-              <w:tab w:val="right" w:leader="dot" w:pos="12950"/>
-            </w:tabs>
-            <w:rPr>
-              <w:rFonts w:eastAsiaTheme="minorEastAsia"/>
-              <w:noProof/>
-            </w:rPr>
-          </w:pPr>
-          <w:hyperlink w:anchor="_Toc213091485" w:history="1">
-            <w:r>
-              <w:rPr>
-                <w:rStyle w:val="Hyperlink"/>
-                <w:noProof/>
-              </w:rPr>
-              <w:t>Level 7</w:t>
-            </w:r>
-            <w:r>
-              <w:rPr>
-                <w:noProof/>
-                <w:webHidden/>
-              </w:rPr>
-              <w:tab/>
-            </w:r>
-            <w:r>
-              <w:rPr>
-                <w:noProof/>
-                <w:webHidden/>
-              </w:rPr>
-              <w:fldChar w:fldCharType="begin"/>
-            </w:r>
-            <w:r>
-              <w:rPr>
-                <w:noProof/>
-                <w:webHidden/>
-              </w:rPr>
-              <w:instrText xml:space="preserve"> PAGEREF _Toc213091485 \h </w:instrText>
-            </w:r>
-            <w:r>
-              <w:rPr>
-                <w:noProof/>
-                <w:webHidden/>
-              </w:rPr>
-            </w:r>
-            <w:r>
-              <w:rPr>
-                <w:noProof/>
-                <w:webHidden/>
-              </w:rPr>
-              <w:fldChar w:fldCharType="separate"/>
-            </w:r>
-            <w:r>
-              <w:rPr>
-                <w:noProof/>
-                <w:webHidden/>
-              </w:rPr>
-              <w:t>15</w:t>
-            </w:r>
-            <w:r>
-              <w:rPr>
-                <w:noProof/>
-                <w:webHidden/>
-              </w:rPr>
-              <w:fldChar w:fldCharType="end"/>
-            </w:r>
-          </w:hyperlink>
-        </w:p>
-        <w:p>
-          <w:pPr>
-            <w:pStyle w:val="TOC2"/>
-            <w:tabs>
-              <w:tab w:val="right" w:leader="dot" w:pos="12950"/>
-            </w:tabs>
-            <w:rPr>
-              <w:rFonts w:eastAsiaTheme="minorEastAsia"/>
-              <w:noProof/>
-            </w:rPr>
-          </w:pPr>
-          <w:hyperlink w:anchor="_Toc213091486" w:history="1">
-            <w:r>
-              <w:rPr>
-                <w:rStyle w:val="Hyperlink"/>
-                <w:noProof/>
-              </w:rPr>
-              <w:t>Level 8</w:t>
-            </w:r>
-            <w:r>
-              <w:rPr>
-                <w:noProof/>
-                <w:webHidden/>
-              </w:rPr>
-              <w:tab/>
-            </w:r>
-            <w:r>
-              <w:rPr>
-                <w:noProof/>
-                <w:webHidden/>
-              </w:rPr>
-              <w:fldChar w:fldCharType="begin"/>
-            </w:r>
-            <w:r>
-              <w:rPr>
-                <w:noProof/>
-                <w:webHidden/>
-              </w:rPr>
-              <w:instrText xml:space="preserve"> PAGEREF _Toc213091486 \h </w:instrText>
-            </w:r>
-            <w:r>
-              <w:rPr>
-                <w:noProof/>
-                <w:webHidden/>
-              </w:rPr>
-            </w:r>
-            <w:r>
-              <w:rPr>
-                <w:noProof/>
-                <w:webHidden/>
-              </w:rPr>
-              <w:fldChar w:fldCharType="separate"/>
-            </w:r>
-            <w:r>
-              <w:rPr>
-                <w:noProof/>
-                <w:webHidden/>
-              </w:rPr>
-              <w:t>15</w:t>
-            </w:r>
-            <w:r>
-              <w:rPr>
-                <w:noProof/>
-                <w:webHidden/>
-              </w:rPr>
-              <w:fldChar w:fldCharType="end"/>
-            </w:r>
-          </w:hyperlink>
-        </w:p>
-        <w:p>
-          <w:pPr>
-            <w:pStyle w:val="TOC2"/>
-            <w:tabs>
-              <w:tab w:val="right" w:leader="dot" w:pos="12950"/>
-            </w:tabs>
-            <w:rPr>
-              <w:rFonts w:eastAsiaTheme="minorEastAsia"/>
-              <w:noProof/>
-            </w:rPr>
-          </w:pPr>
-          <w:hyperlink w:anchor="_Toc213091487" w:history="1">
-            <w:r>
-              <w:rPr>
-                <w:rStyle w:val="Hyperlink"/>
-                <w:noProof/>
-              </w:rPr>
-              <w:t>Level 9</w:t>
-            </w:r>
-            <w:r>
-              <w:rPr>
-                <w:noProof/>
-                <w:webHidden/>
-              </w:rPr>
-              <w:tab/>
-            </w:r>
-            <w:r>
-              <w:rPr>
-                <w:noProof/>
-                <w:webHidden/>
-              </w:rPr>
-              <w:fldChar w:fldCharType="begin"/>
-            </w:r>
-            <w:r>
-              <w:rPr>
-                <w:noProof/>
-                <w:webHidden/>
-              </w:rPr>
-              <w:instrText xml:space="preserve"> PAGEREF _Toc213091487 \h </w:instrText>
-            </w:r>
-            <w:r>
-              <w:rPr>
-                <w:noProof/>
-                <w:webHidden/>
-              </w:rPr>
-            </w:r>
-            <w:r>
-              <w:rPr>
-                <w:noProof/>
-                <w:webHidden/>
-              </w:rPr>
-              <w:fldChar w:fldCharType="separate"/>
-            </w:r>
-            <w:r>
-              <w:rPr>
-                <w:noProof/>
-                <w:webHidden/>
-              </w:rPr>
-              <w:t>15</w:t>
-            </w:r>
-            <w:r>
-              <w:rPr>
-                <w:noProof/>
-                <w:webHidden/>
-              </w:rPr>
-              <w:fldChar w:fldCharType="end"/>
-            </w:r>
-          </w:hyperlink>
-        </w:p>
-        <w:p>
-          <w:pPr>
-            <w:pStyle w:val="TOC2"/>
-            <w:tabs>
-              <w:tab w:val="right" w:leader="dot" w:pos="12950"/>
-            </w:tabs>
-            <w:rPr>
-              <w:rFonts w:eastAsiaTheme="minorEastAsia"/>
-              <w:noProof/>
-            </w:rPr>
-          </w:pPr>
-          <w:hyperlink w:anchor="_Toc213091488" w:history="1">
-            <w:r>
-              <w:rPr>
-                <w:rStyle w:val="Hyperlink"/>
-                <w:noProof/>
-              </w:rPr>
-              <w:t>Level 10</w:t>
-            </w:r>
-            <w:r>
-              <w:rPr>
-                <w:noProof/>
-                <w:webHidden/>
-              </w:rPr>
-              <w:tab/>
-            </w:r>
-            <w:r>
-              <w:rPr>
-                <w:noProof/>
-                <w:webHidden/>
-              </w:rPr>
-              <w:fldChar w:fldCharType="begin"/>
-            </w:r>
-            <w:r>
-              <w:rPr>
-                <w:noProof/>
-                <w:webHidden/>
-              </w:rPr>
-              <w:instrText xml:space="preserve"> PAGEREF _Toc213091488 \h </w:instrText>
-            </w:r>
-            <w:r>
-              <w:rPr>
-                <w:noProof/>
-                <w:webHidden/>
-              </w:rPr>
-            </w:r>
-            <w:r>
-              <w:rPr>
-                <w:noProof/>
-                <w:webHidden/>
-              </w:rPr>
-              <w:fldChar w:fldCharType="separate"/>
-            </w:r>
-            <w:r>
-              <w:rPr>
-                <w:noProof/>
-                <w:webHidden/>
-              </w:rPr>
-              <w:t>15</w:t>
-            </w:r>
-            <w:r>
-              <w:rPr>
-                <w:noProof/>
-                <w:webHidden/>
-              </w:rPr>
-              <w:fldChar w:fldCharType="end"/>
-            </w:r>
-          </w:hyperlink>
-        </w:p>
-        <w:p>
-          <w:pPr>
-            <w:pStyle w:val="TOC1"/>
-            <w:tabs>
-              <w:tab w:val="right" w:leader="dot" w:pos="12950"/>
-            </w:tabs>
-            <w:rPr>
-              <w:rFonts w:eastAsiaTheme="minorEastAsia"/>
-              <w:noProof/>
-            </w:rPr>
-          </w:pPr>
-          <w:hyperlink w:anchor="_Toc213091489" w:history="1">
-            <w:r>
-              <w:rPr>
-                <w:rStyle w:val="Hyperlink"/>
-                <w:noProof/>
-              </w:rPr>
-              <w:t>To-do:</w:t>
-            </w:r>
-            <w:r>
-              <w:rPr>
-                <w:noProof/>
-                <w:webHidden/>
-              </w:rPr>
-              <w:tab/>
-            </w:r>
-            <w:r>
-              <w:rPr>
-                <w:noProof/>
-                <w:webHidden/>
-              </w:rPr>
-              <w:fldChar w:fldCharType="begin"/>
-            </w:r>
-            <w:r>
-              <w:rPr>
-                <w:noProof/>
-                <w:webHidden/>
-              </w:rPr>
-              <w:instrText xml:space="preserve"> PAGEREF _Toc213091489 \h </w:instrText>
-            </w:r>
-            <w:r>
-              <w:rPr>
-                <w:noProof/>
-                <w:webHidden/>
-              </w:rPr>
-            </w:r>
-            <w:r>
-              <w:rPr>
-                <w:noProof/>
-                <w:webHidden/>
-              </w:rPr>
-              <w:fldChar w:fldCharType="separate"/>
-            </w:r>
-            <w:r>
-              <w:rPr>
-                <w:noProof/>
-                <w:webHidden/>
-              </w:rPr>
-              <w:t>16</w:t>
-            </w:r>
-            <w:r>
-              <w:rPr>
-                <w:noProof/>
-                <w:webHidden/>
-              </w:rPr>
-              <w:fldChar w:fldCharType="end"/>
-            </w:r>
-          </w:hyperlink>
-        </w:p>
-        <w:p>
-          <w:pPr>
-            <w:pStyle w:val="TOC1"/>
-            <w:tabs>
-              <w:tab w:val="right" w:leader="dot" w:pos="12950"/>
-            </w:tabs>
-            <w:rPr>
-              <w:rFonts w:eastAsiaTheme="minorEastAsia"/>
-              <w:noProof/>
-            </w:rPr>
-          </w:pPr>
-          <w:hyperlink w:anchor="_Toc213091490" w:history="1">
-            <w:r>
-              <w:rPr>
-                <w:rStyle w:val="Hyperlink"/>
-                <w:noProof/>
-              </w:rPr>
-              <w:t>Ideas:</w:t>
-            </w:r>
-            <w:r>
-              <w:rPr>
-                <w:noProof/>
-                <w:webHidden/>
-              </w:rPr>
-              <w:tab/>
-            </w:r>
-            <w:r>
-              <w:rPr>
-                <w:noProof/>
-                <w:webHidden/>
-              </w:rPr>
-              <w:fldChar w:fldCharType="begin"/>
-            </w:r>
-            <w:r>
-              <w:rPr>
-                <w:noProof/>
-                <w:webHidden/>
-              </w:rPr>
-              <w:instrText xml:space="preserve"> PAGEREF _Toc213091490 \h </w:instrText>
+              <w:instrText xml:space="preserve"> PAGEREF _Toc213771245 \h </w:instrText>
             </w:r>
             <w:r>
               <w:rPr>
@@ -2741,7 +2465,7 @@
       <w:pPr>
         <w:pStyle w:val="Heading1"/>
       </w:pPr>
-      <w:bookmarkStart w:id="0" w:name="_Toc213091461"/>
+      <w:bookmarkStart w:id="0" w:name="_Toc213771220"/>
       <w:r>
         <w:lastRenderedPageBreak/>
         <w:t>Overview</w:t>
@@ -2771,7 +2495,7 @@
       <w:pPr>
         <w:pStyle w:val="Heading1"/>
       </w:pPr>
-      <w:bookmarkStart w:id="1" w:name="_Toc213091462"/>
+      <w:bookmarkStart w:id="1" w:name="_Toc213771221"/>
       <w:r>
         <w:t>Input Bindings</w:t>
       </w:r>
@@ -4212,10 +3936,10 @@
       <w:pPr>
         <w:pStyle w:val="Heading1"/>
       </w:pPr>
-      <w:bookmarkStart w:id="2" w:name="_Toc213091463"/>
+      <w:bookmarkStart w:id="2" w:name="_Toc213771222"/>
       <w:r>
         <w:lastRenderedPageBreak/>
-        <w:t>Events</w:t>
+        <w:t>Screens</w:t>
       </w:r>
       <w:bookmarkEnd w:id="2"/>
     </w:p>
@@ -4223,9 +3947,9 @@
       <w:pPr>
         <w:pStyle w:val="Heading2"/>
       </w:pPr>
-      <w:bookmarkStart w:id="3" w:name="_Toc213091464"/>
+      <w:bookmarkStart w:id="3" w:name="_Toc213771223"/>
       <w:r>
-        <w:t>Level Over</w:t>
+        <w:t>Splash</w:t>
       </w:r>
       <w:bookmarkEnd w:id="3"/>
     </w:p>
@@ -4233,9 +3957,9 @@
       <w:pPr>
         <w:pStyle w:val="Heading2"/>
       </w:pPr>
-      <w:bookmarkStart w:id="4" w:name="_Toc213091465"/>
+      <w:bookmarkStart w:id="4" w:name="_Toc213771224"/>
       <w:r>
-        <w:t>Game Over</w:t>
+        <w:t>Opening Credits</w:t>
       </w:r>
       <w:bookmarkEnd w:id="4"/>
     </w:p>
@@ -4243,19 +3967,19 @@
       <w:pPr>
         <w:pStyle w:val="Heading2"/>
       </w:pPr>
-      <w:bookmarkStart w:id="5" w:name="_Toc213091466"/>
+      <w:bookmarkStart w:id="5" w:name="_Toc213771225"/>
       <w:r>
-        <w:t>Player Death</w:t>
+        <w:t>Main Menu</w:t>
       </w:r>
       <w:bookmarkEnd w:id="5"/>
     </w:p>
     <w:p>
       <w:pPr>
-        <w:pStyle w:val="Heading1"/>
+        <w:pStyle w:val="Heading2"/>
       </w:pPr>
-      <w:bookmarkStart w:id="6" w:name="_Toc213091467"/>
+      <w:bookmarkStart w:id="6" w:name="_Toc213771226"/>
       <w:r>
-        <w:t>Screens</w:t>
+        <w:t>Settings</w:t>
       </w:r>
       <w:bookmarkEnd w:id="6"/>
     </w:p>
@@ -4263,9 +3987,9 @@
       <w:pPr>
         <w:pStyle w:val="Heading2"/>
       </w:pPr>
-      <w:bookmarkStart w:id="7" w:name="_Toc213091468"/>
+      <w:bookmarkStart w:id="7" w:name="_Toc213771227"/>
       <w:r>
-        <w:t>Splash</w:t>
+        <w:t>Game Play</w:t>
       </w:r>
       <w:bookmarkEnd w:id="7"/>
     </w:p>
@@ -4273,51 +3997,11 @@
       <w:pPr>
         <w:pStyle w:val="Heading2"/>
       </w:pPr>
-      <w:bookmarkStart w:id="8" w:name="_Toc213091469"/>
-      <w:r>
-        <w:t>Opening Credits</w:t>
-      </w:r>
-      <w:bookmarkEnd w:id="8"/>
-    </w:p>
-    <w:p>
-      <w:pPr>
-        <w:pStyle w:val="Heading2"/>
-      </w:pPr>
-      <w:bookmarkStart w:id="9" w:name="_Toc213091470"/>
-      <w:r>
-        <w:t>Main Menu</w:t>
-      </w:r>
-      <w:bookmarkEnd w:id="9"/>
-    </w:p>
-    <w:p>
-      <w:pPr>
-        <w:pStyle w:val="Heading2"/>
-      </w:pPr>
-      <w:bookmarkStart w:id="10" w:name="_Toc213091471"/>
-      <w:r>
-        <w:t>Settings</w:t>
-      </w:r>
-      <w:bookmarkEnd w:id="10"/>
-    </w:p>
-    <w:p>
-      <w:pPr>
-        <w:pStyle w:val="Heading2"/>
-      </w:pPr>
-      <w:bookmarkStart w:id="11" w:name="_Toc213091472"/>
-      <w:r>
-        <w:t>Game Play</w:t>
-      </w:r>
-      <w:bookmarkEnd w:id="11"/>
-    </w:p>
-    <w:p>
-      <w:pPr>
-        <w:pStyle w:val="Heading2"/>
-      </w:pPr>
-      <w:bookmarkStart w:id="12" w:name="_Toc213091473"/>
+      <w:bookmarkStart w:id="8" w:name="_Toc213771228"/>
       <w:r>
         <w:t>Leaderboard</w:t>
       </w:r>
-      <w:bookmarkEnd w:id="12"/>
+      <w:bookmarkEnd w:id="8"/>
     </w:p>
     <w:p>
       <w:pPr>
@@ -4336,12 +4020,12 @@
       <w:pPr>
         <w:pStyle w:val="Heading1"/>
       </w:pPr>
-      <w:bookmarkStart w:id="13" w:name="_Toc213091474"/>
+      <w:bookmarkStart w:id="9" w:name="_Toc213771229"/>
       <w:r>
         <w:lastRenderedPageBreak/>
         <w:t>Player</w:t>
       </w:r>
-      <w:bookmarkEnd w:id="13"/>
+      <w:bookmarkEnd w:id="9"/>
     </w:p>
     <w:tbl>
       <w:tblPr>
@@ -10765,12 +10449,12 @@
       <w:pPr>
         <w:pStyle w:val="Heading1"/>
       </w:pPr>
-      <w:bookmarkStart w:id="14" w:name="_Toc213091475"/>
+      <w:bookmarkStart w:id="10" w:name="_Toc213771230"/>
       <w:r>
         <w:lastRenderedPageBreak/>
         <w:t>Resupply</w:t>
       </w:r>
-      <w:bookmarkEnd w:id="14"/>
+      <w:bookmarkEnd w:id="10"/>
     </w:p>
     <w:tbl>
       <w:tblPr>
@@ -12037,12 +11721,12 @@
       <w:pPr>
         <w:pStyle w:val="Heading1"/>
       </w:pPr>
-      <w:bookmarkStart w:id="15" w:name="_Toc213091476"/>
+      <w:bookmarkStart w:id="11" w:name="_Toc213771231"/>
       <w:r>
         <w:lastRenderedPageBreak/>
         <w:t>Enemy</w:t>
       </w:r>
-      <w:bookmarkEnd w:id="15"/>
+      <w:bookmarkEnd w:id="11"/>
     </w:p>
     <w:tbl>
       <w:tblPr>
@@ -14983,16 +14667,20 @@
               <w:spacing w:after="0" w:line="240" w:lineRule="auto"/>
               <w:rPr>
                 <w:rFonts w:ascii="Aptos Narrow" w:eastAsia="Times New Roman" w:hAnsi="Aptos Narrow" w:cs="Times New Roman"/>
-                <w:color w:val="000000"/>
-                <w:kern w:val="0"/>
-                <w:sz w:val="22"/>
-                <w:szCs w:val="22"/>
-                <w14:ligatures w14:val="none"/>
-              </w:rPr>
-            </w:pPr>
-            <w:r>
-              <w:rPr>
-                <w:rFonts w:ascii="Aptos Narrow" w:eastAsia="Times New Roman" w:hAnsi="Aptos Narrow" w:cs="Times New Roman"/>
+                <w:b/>
+                <w:bCs/>
+                <w:color w:val="000000"/>
+                <w:kern w:val="0"/>
+                <w:sz w:val="22"/>
+                <w:szCs w:val="22"/>
+                <w14:ligatures w14:val="none"/>
+              </w:rPr>
+            </w:pPr>
+            <w:r>
+              <w:rPr>
+                <w:rFonts w:ascii="Aptos Narrow" w:eastAsia="Times New Roman" w:hAnsi="Aptos Narrow" w:cs="Times New Roman"/>
+                <w:b/>
+                <w:bCs/>
                 <w:color w:val="000000"/>
                 <w:kern w:val="0"/>
                 <w:sz w:val="22"/>
@@ -17190,6 +16878,8 @@
               <w:spacing w:after="0" w:line="240" w:lineRule="auto"/>
               <w:rPr>
                 <w:rFonts w:ascii="Aptos Narrow" w:eastAsia="Times New Roman" w:hAnsi="Aptos Narrow" w:cs="Times New Roman"/>
+                <w:b/>
+                <w:bCs/>
                 <w:i/>
                 <w:iCs/>
                 <w:color w:val="000000"/>
@@ -17202,6 +16892,8 @@
             <w:r>
               <w:rPr>
                 <w:rFonts w:ascii="Aptos Narrow" w:eastAsia="Times New Roman" w:hAnsi="Aptos Narrow" w:cs="Times New Roman"/>
+                <w:b/>
+                <w:bCs/>
                 <w:color w:val="000000"/>
                 <w:kern w:val="0"/>
                 <w:sz w:val="22"/>
@@ -17214,6 +16906,8 @@
             <w:r>
               <w:rPr>
                 <w:rFonts w:ascii="Aptos Narrow" w:eastAsia="Times New Roman" w:hAnsi="Aptos Narrow" w:cs="Times New Roman"/>
+                <w:b/>
+                <w:bCs/>
                 <w:color w:val="000000"/>
                 <w:kern w:val="0"/>
                 <w:sz w:val="22"/>
@@ -18081,6 +17775,8 @@
               <w:spacing w:after="0" w:line="240" w:lineRule="auto"/>
               <w:rPr>
                 <w:rFonts w:ascii="Aptos Narrow" w:eastAsia="Times New Roman" w:hAnsi="Aptos Narrow" w:cs="Times New Roman"/>
+                <w:b/>
+                <w:bCs/>
                 <w:i/>
                 <w:iCs/>
                 <w:color w:val="000000"/>
@@ -18093,6 +17789,8 @@
             <w:r>
               <w:rPr>
                 <w:rFonts w:ascii="Aptos Narrow" w:eastAsia="Times New Roman" w:hAnsi="Aptos Narrow" w:cs="Times New Roman"/>
+                <w:b/>
+                <w:bCs/>
                 <w:color w:val="000000"/>
                 <w:kern w:val="0"/>
                 <w:sz w:val="22"/>
@@ -18104,6 +17802,8 @@
             <w:r>
               <w:rPr>
                 <w:rFonts w:ascii="Aptos Narrow" w:eastAsia="Times New Roman" w:hAnsi="Aptos Narrow" w:cs="Times New Roman"/>
+                <w:b/>
+                <w:bCs/>
                 <w:color w:val="000000"/>
                 <w:kern w:val="0"/>
                 <w:sz w:val="22"/>
@@ -18115,6 +17815,8 @@
             <w:r>
               <w:rPr>
                 <w:rFonts w:ascii="Aptos Narrow" w:eastAsia="Times New Roman" w:hAnsi="Aptos Narrow" w:cs="Times New Roman"/>
+                <w:b/>
+                <w:bCs/>
                 <w:color w:val="000000"/>
                 <w:kern w:val="0"/>
                 <w:sz w:val="22"/>
@@ -18523,12 +18225,12 @@
       <w:pPr>
         <w:pStyle w:val="Heading1"/>
       </w:pPr>
-      <w:bookmarkStart w:id="16" w:name="_Toc213091477"/>
+      <w:bookmarkStart w:id="12" w:name="_Toc213771232"/>
       <w:r>
         <w:lastRenderedPageBreak/>
         <w:t>Obstacles</w:t>
       </w:r>
-      <w:bookmarkEnd w:id="16"/>
+      <w:bookmarkEnd w:id="12"/>
     </w:p>
     <w:tbl>
       <w:tblPr>
@@ -21236,12 +20938,12 @@
       <w:pPr>
         <w:pStyle w:val="Heading1"/>
       </w:pPr>
-      <w:bookmarkStart w:id="17" w:name="_Toc213091478"/>
+      <w:bookmarkStart w:id="13" w:name="_Toc213771233"/>
       <w:r>
         <w:lastRenderedPageBreak/>
         <w:t>Levels</w:t>
       </w:r>
-      <w:bookmarkEnd w:id="17"/>
+      <w:bookmarkEnd w:id="13"/>
     </w:p>
     <w:p>
       <w:r>
@@ -21258,9 +20960,49 @@
       <w:pPr>
         <w:pStyle w:val="Heading2"/>
       </w:pPr>
-      <w:bookmarkStart w:id="18" w:name="_Toc213091479"/>
+      <w:bookmarkStart w:id="14" w:name="_Toc213771234"/>
       <w:r>
         <w:t>Level 1</w:t>
+      </w:r>
+      <w:bookmarkEnd w:id="14"/>
+    </w:p>
+    <w:p>
+      <w:pPr>
+        <w:pStyle w:val="Heading2"/>
+      </w:pPr>
+      <w:bookmarkStart w:id="15" w:name="_Toc213771235"/>
+      <w:r>
+        <w:t>Level 2</w:t>
+      </w:r>
+      <w:bookmarkEnd w:id="15"/>
+    </w:p>
+    <w:p>
+      <w:pPr>
+        <w:pStyle w:val="Heading2"/>
+      </w:pPr>
+      <w:bookmarkStart w:id="16" w:name="_Toc213771236"/>
+      <w:r>
+        <w:t>Level 3</w:t>
+      </w:r>
+      <w:bookmarkEnd w:id="16"/>
+    </w:p>
+    <w:p>
+      <w:pPr>
+        <w:pStyle w:val="Heading2"/>
+      </w:pPr>
+      <w:bookmarkStart w:id="17" w:name="_Toc213771237"/>
+      <w:r>
+        <w:t>Level 4</w:t>
+      </w:r>
+      <w:bookmarkEnd w:id="17"/>
+    </w:p>
+    <w:p>
+      <w:pPr>
+        <w:pStyle w:val="Heading2"/>
+      </w:pPr>
+      <w:bookmarkStart w:id="18" w:name="_Toc213771238"/>
+      <w:r>
+        <w:t>Level 5</w:t>
       </w:r>
       <w:bookmarkEnd w:id="18"/>
     </w:p>
@@ -21268,9 +21010,9 @@
       <w:pPr>
         <w:pStyle w:val="Heading2"/>
       </w:pPr>
-      <w:bookmarkStart w:id="19" w:name="_Toc213091480"/>
+      <w:bookmarkStart w:id="19" w:name="_Toc213771239"/>
       <w:r>
-        <w:t>Level 2</w:t>
+        <w:t>Level 6</w:t>
       </w:r>
       <w:bookmarkEnd w:id="19"/>
     </w:p>
@@ -21278,9 +21020,9 @@
       <w:pPr>
         <w:pStyle w:val="Heading2"/>
       </w:pPr>
-      <w:bookmarkStart w:id="20" w:name="_Toc213091481"/>
+      <w:bookmarkStart w:id="20" w:name="_Toc213771240"/>
       <w:r>
-        <w:t>Level 3</w:t>
+        <w:t>Level 7</w:t>
       </w:r>
       <w:bookmarkEnd w:id="20"/>
     </w:p>
@@ -21288,9 +21030,9 @@
       <w:pPr>
         <w:pStyle w:val="Heading2"/>
       </w:pPr>
-      <w:bookmarkStart w:id="21" w:name="_Toc213091482"/>
+      <w:bookmarkStart w:id="21" w:name="_Toc213771241"/>
       <w:r>
-        <w:t>Level 4</w:t>
+        <w:t>Level 8</w:t>
       </w:r>
       <w:bookmarkEnd w:id="21"/>
     </w:p>
@@ -21298,9 +21040,9 @@
       <w:pPr>
         <w:pStyle w:val="Heading2"/>
       </w:pPr>
-      <w:bookmarkStart w:id="22" w:name="_Toc213091483"/>
+      <w:bookmarkStart w:id="22" w:name="_Toc213771242"/>
       <w:r>
-        <w:t>Level 5</w:t>
+        <w:t>Level 9</w:t>
       </w:r>
       <w:bookmarkEnd w:id="22"/>
     </w:p>
@@ -21308,103 +21050,13 @@
       <w:pPr>
         <w:pStyle w:val="Heading2"/>
       </w:pPr>
-      <w:bookmarkStart w:id="23" w:name="_Toc213091484"/>
+      <w:bookmarkStart w:id="23" w:name="_Toc213771243"/>
       <w:r>
-        <w:t>Level 6</w:t>
+        <w:t>Level 10</w:t>
       </w:r>
       <w:bookmarkEnd w:id="23"/>
     </w:p>
-    <w:p>
-      <w:pPr>
-        <w:pStyle w:val="Heading2"/>
-      </w:pPr>
-      <w:bookmarkStart w:id="24" w:name="_Toc213091485"/>
-      <w:r>
-        <w:t>Level 7</w:t>
-      </w:r>
-      <w:bookmarkEnd w:id="24"/>
-    </w:p>
-    <w:p>
-      <w:pPr>
-        <w:pStyle w:val="Heading2"/>
-      </w:pPr>
-      <w:bookmarkStart w:id="25" w:name="_Toc213091486"/>
-      <w:r>
-        <w:t>Level 8</w:t>
-      </w:r>
-      <w:bookmarkEnd w:id="25"/>
-    </w:p>
-    <w:p>
-      <w:pPr>
-        <w:pStyle w:val="Heading2"/>
-      </w:pPr>
-      <w:bookmarkStart w:id="26" w:name="_Toc213091487"/>
-      <w:r>
-        <w:t>Level 9</w:t>
-      </w:r>
-      <w:bookmarkEnd w:id="26"/>
-    </w:p>
-    <w:p>
-      <w:pPr>
-        <w:pStyle w:val="Heading2"/>
-      </w:pPr>
-      <w:bookmarkStart w:id="27" w:name="_Toc213091488"/>
-      <w:r>
-        <w:t>Level 10</w:t>
-      </w:r>
-      <w:bookmarkEnd w:id="27"/>
-    </w:p>
-    <w:p>
-      <w:pPr>
-        <w:rPr>
-          <w:rFonts w:asciiTheme="majorHAnsi" w:eastAsiaTheme="majorEastAsia" w:hAnsiTheme="majorHAnsi" w:cstheme="majorBidi"/>
-          <w:color w:val="0F4761" w:themeColor="accent1" w:themeShade="BF"/>
-          <w:sz w:val="40"/>
-          <w:szCs w:val="40"/>
-        </w:rPr>
-      </w:pPr>
-      <w:r>
-        <w:br w:type="page"/>
-      </w:r>
-    </w:p>
-    <w:p>
-      <w:pPr>
-        <w:pStyle w:val="Heading1"/>
-      </w:pPr>
-      <w:bookmarkStart w:id="28" w:name="_Toc213091489"/>
-      <w:r>
-        <w:lastRenderedPageBreak/>
-        <w:t>To-do</w:t>
-      </w:r>
-      <w:r>
-        <w:t>:</w:t>
-      </w:r>
-      <w:bookmarkEnd w:id="28"/>
-    </w:p>
-    <w:p>
-      <w:pPr>
-        <w:rPr>
-          <w:rFonts w:asciiTheme="majorHAnsi" w:eastAsiaTheme="majorEastAsia" w:hAnsiTheme="majorHAnsi" w:cstheme="majorBidi"/>
-          <w:color w:val="0F4761" w:themeColor="accent1" w:themeShade="BF"/>
-          <w:sz w:val="40"/>
-          <w:szCs w:val="40"/>
-        </w:rPr>
-      </w:pPr>
-      <w:r>
-        <w:br w:type="page"/>
-      </w:r>
-    </w:p>
-    <w:p>
-      <w:pPr>
-        <w:pStyle w:val="Heading1"/>
-      </w:pPr>
-      <w:bookmarkStart w:id="29" w:name="_Toc213091490"/>
-      <w:r>
-        <w:lastRenderedPageBreak/>
-        <w:t>Ideas:</w:t>
-      </w:r>
-      <w:bookmarkEnd w:id="29"/>
-    </w:p>
+    <w:p/>
     <w:sectPr>
       <w:pgSz w:w="15840" w:h="12240" w:orient="landscape"/>
       <w:pgMar w:top="1440" w:right="1440" w:bottom="1440" w:left="1440" w:header="720" w:footer="720" w:gutter="0"/>
@@ -24560,11 +24212,13 @@
   <w:rsids>
     <w:rsidRoot w:val="0026793D"/>
     <w:rsid w:val="00135D89"/>
+    <w:rsid w:val="001B7CBD"/>
     <w:rsid w:val="001F3E48"/>
     <w:rsid w:val="0026793D"/>
     <w:rsid w:val="002A6B82"/>
     <w:rsid w:val="003A1677"/>
     <w:rsid w:val="0042496C"/>
+    <w:rsid w:val="00463436"/>
     <w:rsid w:val="004C4BBD"/>
     <w:rsid w:val="00562FE2"/>
     <w:rsid w:val="0056384B"/>
@@ -24579,6 +24233,7 @@
     <w:rsid w:val="00AB2769"/>
     <w:rsid w:val="00B03E23"/>
     <w:rsid w:val="00BF23D2"/>
+    <w:rsid w:val="00CD4523"/>
     <w:rsid w:val="00E14F72"/>
     <w:rsid w:val="00EC4F35"/>
     <w:rsid w:val="00EF28FD"/>

</xml_diff>